<commit_message>
Update based on Sept 2022 class
</commit_message>
<xml_diff>
--- a/Docs/Introduction to/Introduction_to_introduction_Belmont_2022_Sep.docx
+++ b/Docs/Introduction to/Introduction_to_introduction_Belmont_2022_Sep.docx
@@ -334,16 +334,34 @@
           <w:sz w:val="28"/>
           <w:szCs w:val="28"/>
         </w:rPr>
-        <w:t xml:space="preserve"> evening from 6:30PM to 8:30PM</w:t>
-      </w:r>
-      <w:r>
-        <w:rPr>
-          <w:rFonts w:ascii="Times New Roman" w:eastAsia="Times New Roman" w:hAnsi="Times New Roman" w:cs="Times New Roman"/>
-          <w:color w:val="222222"/>
-          <w:sz w:val="28"/>
-          <w:szCs w:val="28"/>
-        </w:rPr>
-        <w:t xml:space="preserve">.  </w:t>
+        <w:t xml:space="preserve"> evening from 6:30PM to 8:30</w:t>
+      </w:r>
+      <w:r>
+        <w:rPr>
+          <w:rFonts w:ascii="Times New Roman" w:eastAsia="Times New Roman" w:hAnsi="Times New Roman" w:cs="Times New Roman"/>
+          <w:color w:val="1F4E79" w:themeColor="accent5" w:themeShade="80"/>
+          <w:sz w:val="28"/>
+          <w:szCs w:val="28"/>
+        </w:rPr>
+        <w:t>PM</w:t>
+      </w:r>
+      <w:r>
+        <w:rPr>
+          <w:rFonts w:ascii="Times New Roman" w:eastAsia="Times New Roman" w:hAnsi="Times New Roman" w:cs="Times New Roman"/>
+          <w:color w:val="1F4E79" w:themeColor="accent5" w:themeShade="80"/>
+          <w:sz w:val="28"/>
+          <w:szCs w:val="28"/>
+        </w:rPr>
+        <w:t xml:space="preserve"> from September 13 through October 25.</w:t>
+      </w:r>
+      <w:r>
+        <w:rPr>
+          <w:rFonts w:ascii="Times New Roman" w:eastAsia="Times New Roman" w:hAnsi="Times New Roman" w:cs="Times New Roman"/>
+          <w:color w:val="222222"/>
+          <w:sz w:val="28"/>
+          <w:szCs w:val="28"/>
+        </w:rPr>
+        <w:t xml:space="preserve">  </w:t>
       </w:r>
       <w:r>
         <w:rPr>
@@ -430,7 +448,25 @@
           <w:sz w:val="28"/>
           <w:szCs w:val="28"/>
         </w:rPr>
-        <w:t>, which will send you instructions.  I</w:t>
+        <w:t xml:space="preserve">, </w:t>
+      </w:r>
+      <w:r>
+        <w:rPr>
+          <w:rFonts w:ascii="Times New Roman" w:eastAsia="Times New Roman" w:hAnsi="Times New Roman" w:cs="Times New Roman"/>
+          <w:color w:val="222222"/>
+          <w:sz w:val="28"/>
+          <w:szCs w:val="28"/>
+        </w:rPr>
+        <w:t>where you registered and received the Zoom link upon registration</w:t>
+      </w:r>
+      <w:r>
+        <w:rPr>
+          <w:rFonts w:ascii="Times New Roman" w:eastAsia="Times New Roman" w:hAnsi="Times New Roman" w:cs="Times New Roman"/>
+          <w:color w:val="222222"/>
+          <w:sz w:val="28"/>
+          <w:szCs w:val="28"/>
+        </w:rPr>
+        <w:t>.  I</w:t>
       </w:r>
       <w:r>
         <w:rPr>
@@ -475,7 +511,16 @@
           <w:sz w:val="28"/>
           <w:szCs w:val="28"/>
         </w:rPr>
-        <w:t>files, used for the class</w:t>
+        <w:t>files used for the class</w:t>
+      </w:r>
+      <w:r>
+        <w:rPr>
+          <w:rFonts w:ascii="Times New Roman" w:eastAsia="Times New Roman" w:hAnsi="Times New Roman" w:cs="Times New Roman"/>
+          <w:color w:val="222222"/>
+          <w:sz w:val="28"/>
+          <w:szCs w:val="28"/>
+        </w:rPr>
+        <w:t>.</w:t>
       </w:r>
     </w:p>
     <w:p>
@@ -541,25 +586,7 @@
             <w:sz w:val="28"/>
             <w:szCs w:val="28"/>
           </w:rPr>
-          <w:t>ww</w:t>
-        </w:r>
-        <w:r>
-          <w:rPr>
-            <w:rStyle w:val="Hyperlink"/>
-            <w:rFonts w:ascii="Calibri" w:eastAsia="Times New Roman" w:hAnsi="Calibri" w:cs="Calibri"/>
-            <w:sz w:val="28"/>
-            <w:szCs w:val="28"/>
-          </w:rPr>
-          <w:t>w</w:t>
-        </w:r>
-        <w:r>
-          <w:rPr>
-            <w:rStyle w:val="Hyperlink"/>
-            <w:rFonts w:ascii="Calibri" w:eastAsia="Times New Roman" w:hAnsi="Calibri" w:cs="Calibri"/>
-            <w:sz w:val="28"/>
-            <w:szCs w:val="28"/>
-          </w:rPr>
-          <w:t>.python.org</w:t>
+          <w:t>www.python.org</w:t>
         </w:r>
       </w:hyperlink>
       <w:r>
@@ -871,7 +898,25 @@
           <w:sz w:val="28"/>
           <w:szCs w:val="28"/>
         </w:rPr>
-        <w:t>\Desktop]</w:t>
+        <w:t>\Desktop</w:t>
+      </w:r>
+      <w:r>
+        <w:rPr>
+          <w:rFonts w:ascii="Calibri" w:eastAsia="Times New Roman" w:hAnsi="Calibri" w:cs="Calibri"/>
+          <w:color w:val="222222"/>
+          <w:sz w:val="28"/>
+          <w:szCs w:val="28"/>
+        </w:rPr>
+        <w:t>\intro_prog</w:t>
+      </w:r>
+      <w:r>
+        <w:rPr>
+          <w:rFonts w:ascii="Calibri" w:eastAsia="Times New Roman" w:hAnsi="Calibri" w:cs="Calibri"/>
+          <w:color w:val="222222"/>
+          <w:sz w:val="28"/>
+          <w:szCs w:val="28"/>
+        </w:rPr>
+        <w:t>]</w:t>
       </w:r>
       <w:r>
         <w:rPr>
@@ -890,16 +935,16 @@
           <w:szCs w:val="28"/>
         </w:rPr>
         <w:tab/>
-      </w:r>
-      <w:r>
-        <w:rPr>
-          <w:rFonts w:ascii="Calibri" w:eastAsia="Times New Roman" w:hAnsi="Calibri" w:cs="Calibri"/>
-          <w:color w:val="222222"/>
-          <w:sz w:val="28"/>
-          <w:szCs w:val="28"/>
-        </w:rPr>
-        <w:tab/>
-        <w:t>for example</w:t>
+        <w:t xml:space="preserve">for </w:t>
+      </w:r>
+      <w:r>
+        <w:rPr>
+          <w:rFonts w:ascii="Calibri" w:eastAsia="Times New Roman" w:hAnsi="Calibri" w:cs="Calibri"/>
+          <w:color w:val="222222"/>
+          <w:sz w:val="28"/>
+          <w:szCs w:val="28"/>
+        </w:rPr>
+        <w:t>intro_prog</w:t>
       </w:r>
     </w:p>
     <w:p>
@@ -1258,6 +1303,39 @@
       <w:r>
         <w:rPr>
           <w:rFonts w:ascii="Times New Roman" w:eastAsia="Times New Roman" w:hAnsi="Times New Roman" w:cs="Times New Roman"/>
+          <w:color w:val="222222"/>
+          <w:sz w:val="28"/>
+          <w:szCs w:val="28"/>
+        </w:rPr>
+        <w:t>NOTE: For those at the same email address – if at all possible, please use separate Zoom logins so that each person can exercise the examples separately.</w:t>
+      </w:r>
+    </w:p>
+    <w:p>
+      <w:pPr>
+        <w:shd w:val="clear" w:color="auto" w:fill="FFFFFF"/>
+        <w:spacing w:after="0" w:line="240" w:lineRule="auto"/>
+        <w:rPr>
+          <w:rFonts w:ascii="Times New Roman" w:eastAsia="Times New Roman" w:hAnsi="Times New Roman" w:cs="Times New Roman"/>
+          <w:color w:val="222222"/>
+          <w:sz w:val="28"/>
+          <w:szCs w:val="28"/>
+        </w:rPr>
+      </w:pPr>
+    </w:p>
+    <w:p>
+      <w:pPr>
+        <w:shd w:val="clear" w:color="auto" w:fill="FFFFFF"/>
+        <w:spacing w:after="0" w:line="240" w:lineRule="auto"/>
+        <w:rPr>
+          <w:rFonts w:ascii="Times New Roman" w:eastAsia="Times New Roman" w:hAnsi="Times New Roman" w:cs="Times New Roman"/>
+          <w:color w:val="222222"/>
+          <w:sz w:val="28"/>
+          <w:szCs w:val="28"/>
+        </w:rPr>
+      </w:pPr>
+      <w:r>
+        <w:rPr>
+          <w:rFonts w:ascii="Times New Roman" w:eastAsia="Times New Roman" w:hAnsi="Times New Roman" w:cs="Times New Roman"/>
           <w:b/>
           <w:bCs/>
           <w:color w:val="222222"/>
@@ -1498,17 +1576,7 @@
           <w:sz w:val="28"/>
           <w:szCs w:val="28"/>
         </w:rPr>
-        <w:t xml:space="preserve">interested </w:t>
-      </w:r>
-      <w:r>
-        <w:rPr>
-          <w:rFonts w:ascii="Times New Roman" w:eastAsia="Times New Roman" w:hAnsi="Times New Roman" w:cs="Times New Roman"/>
-          <w:color w:val="222222"/>
-          <w:sz w:val="28"/>
-          <w:szCs w:val="28"/>
-        </w:rPr>
-        <w:lastRenderedPageBreak/>
-        <w:t xml:space="preserve">in </w:t>
+        <w:t xml:space="preserve">interested in </w:t>
       </w:r>
       <w:r>
         <w:rPr>

</xml_diff>